<commit_message>
- Added Bio.dll v1.0 to source. - Minor updates to documentation.
</commit_message>
<xml_diff>
--- a/Seqcos/Main/Docs/SeQCoS_User_Manual.docx
+++ b/Seqcos/Main/Docs/SeQCoS_User_Manual.docx
@@ -9,19 +9,11 @@
           <w:sz w:val="56"/>
         </w:rPr>
       </w:pPr>
-      <w:proofErr w:type="spellStart"/>
       <w:r>
         <w:rPr>
           <w:sz w:val="56"/>
         </w:rPr>
-        <w:t>SeQCoS</w:t>
-      </w:r>
-      <w:proofErr w:type="spellEnd"/>
-      <w:r>
-        <w:rPr>
-          <w:sz w:val="56"/>
-        </w:rPr>
-        <w:t xml:space="preserve"> Application</w:t>
+        <w:t>SeQCoS Application</w:t>
       </w:r>
       <w:r>
         <w:rPr>
@@ -65,7 +57,7 @@
           <w:sz w:val="20"/>
           <w:szCs w:val="20"/>
         </w:rPr>
-        <w:t>2011-11-22</w:t>
+        <w:t>2012-09-01</w:t>
       </w:r>
       <w:r>
         <w:rPr>
@@ -1861,71 +1853,26 @@
         <w:t xml:space="preserve">Here, we present Sequence </w:t>
       </w:r>
       <w:r>
-        <w:t>Quality Control Studio (</w:t>
-      </w:r>
-      <w:proofErr w:type="spellStart"/>
-      <w:r>
-        <w:t>SeQCoS</w:t>
-      </w:r>
-      <w:proofErr w:type="spellEnd"/>
-      <w:r>
-        <w:t>), a software suite designed to perform QC of massively parallel sequencing reads. Given a sequence data file, the software generates a series of standard plots illustrating the quality of reads at both sequence and quality score (if available) levels. We also provide additional tools including the ability to perform a BLAST of reads against a database, and basic post-QC filtering tools such as trimming and discarding of reads.</w:t>
-      </w:r>
-    </w:p>
-    <w:p>
-      <w:proofErr w:type="spellStart"/>
-      <w:r>
-        <w:t>SeQCoS</w:t>
-      </w:r>
-      <w:proofErr w:type="spellEnd"/>
-      <w:r>
-        <w:t xml:space="preserve"> was written in C# using the Microsoft .NET Framework</w:t>
-      </w:r>
-      <w:r>
-        <w:t xml:space="preserve">, using the .NET Bio bioinformatics toolkit and </w:t>
-      </w:r>
-      <w:proofErr w:type="spellStart"/>
-      <w:r>
-        <w:t>Sho</w:t>
-      </w:r>
-      <w:proofErr w:type="spellEnd"/>
-      <w:r>
-        <w:t>, a data analysis and visualization application.</w:t>
-      </w:r>
-    </w:p>
-    <w:p>
-      <w:r>
-        <w:t xml:space="preserve">The following document discusses how to get started with </w:t>
-      </w:r>
-      <w:proofErr w:type="spellStart"/>
-      <w:r>
-        <w:t>SeQCoS</w:t>
-      </w:r>
-      <w:proofErr w:type="spellEnd"/>
-      <w:r>
-        <w:t xml:space="preserve"> and provides an overview of the </w:t>
-      </w:r>
-      <w:proofErr w:type="spellStart"/>
-      <w:r>
-        <w:t>SeQCoS</w:t>
-      </w:r>
-      <w:proofErr w:type="spellEnd"/>
-      <w:r>
-        <w:t xml:space="preserve"> application suite.</w:t>
+        <w:t>Quality Control Studio (SeQCoS), a software suite designed to perform QC of massively parallel sequencing reads. Given a sequence data file, the software generates a series of standard plots illustrating the quality of reads at both sequence and quality score (if available) levels. We also provide additional tools including the ability to perform a BLAST of reads against a database, and basic post-QC filtering tools such as trimming and discarding of reads.</w:t>
+      </w:r>
+    </w:p>
+    <w:p>
+      <w:r>
+        <w:t>SeQCoS was written in C# using the Microsoft .NET Framework</w:t>
+      </w:r>
+      <w:r>
+        <w:t>, using the .NET Bio bioinformatics toolkit and Sho, a data analysis and visualization application.</w:t>
+      </w:r>
+    </w:p>
+    <w:p>
+      <w:r>
+        <w:t>The following document discusses how to get started with SeQCoS and provides an overview of the SeQCoS application suite.</w:t>
       </w:r>
       <w:r>
         <w:t xml:space="preserve"> This user manual assumes the reader is comfortable working on a Windows operating system. </w:t>
       </w:r>
       <w:r>
-        <w:t xml:space="preserve">A user interested in using the command line-based version of </w:t>
-      </w:r>
-      <w:proofErr w:type="spellStart"/>
-      <w:r>
-        <w:t>SeQCoS</w:t>
-      </w:r>
-      <w:proofErr w:type="spellEnd"/>
-      <w:r>
-        <w:t xml:space="preserve"> should be comfortable working in the MS-DOS environment.</w:t>
+        <w:t>A user interested in using the command line-based version of SeQCoS should be comfortable working in the MS-DOS environment.</w:t>
       </w:r>
     </w:p>
     <w:p>
@@ -1940,23 +1887,7 @@
     </w:p>
     <w:p>
       <w:r>
-        <w:t xml:space="preserve">Currently, the input and output formats supported by </w:t>
-      </w:r>
-      <w:proofErr w:type="spellStart"/>
-      <w:r>
-        <w:t>SeQCoS</w:t>
-      </w:r>
-      <w:proofErr w:type="spellEnd"/>
-      <w:r>
-        <w:t xml:space="preserve"> are limited to </w:t>
-      </w:r>
-      <w:proofErr w:type="spellStart"/>
-      <w:r>
-        <w:t>FASTA</w:t>
-      </w:r>
-      <w:proofErr w:type="spellEnd"/>
-      <w:r>
-        <w:t xml:space="preserve"> and FASTQ.</w:t>
+        <w:t>Currently, the input and output formats supported by SeQCoS are limited to FASTA and FASTQ.</w:t>
       </w:r>
       <w:r>
         <w:t xml:space="preserve"> For FASTQ, the following versions are supported:</w:t>
@@ -1994,13 +1925,8 @@
           <w:numId w:val="23"/>
         </w:numPr>
       </w:pPr>
-      <w:proofErr w:type="spellStart"/>
-      <w:r>
-        <w:t>Solexa</w:t>
-      </w:r>
-      <w:proofErr w:type="spellEnd"/>
-      <w:r>
-        <w:t xml:space="preserve"> (Solexa+64)</w:t>
+      <w:r>
+        <w:t>Solexa (Solexa+64)</w:t>
       </w:r>
     </w:p>
     <w:p>
@@ -2016,6 +1942,18 @@
     <w:p>
       <w:r>
         <w:t>Software dependencies:</w:t>
+      </w:r>
+    </w:p>
+    <w:p>
+      <w:pPr>
+        <w:pStyle w:val="ListParagraph"/>
+        <w:numPr>
+          <w:ilvl w:val="0"/>
+          <w:numId w:val="1"/>
+        </w:numPr>
+      </w:pPr>
+      <w:r>
+        <w:t>Windows 7 or newer (older versions of Windows should work but has not been tested)</w:t>
       </w:r>
     </w:p>
     <w:p>
@@ -2050,14 +1988,12 @@
         </w:numPr>
       </w:pPr>
       <w:hyperlink r:id="rId10" w:history="1">
-        <w:proofErr w:type="spellStart"/>
         <w:r>
           <w:rPr>
             <w:rStyle w:val="Hyperlink"/>
           </w:rPr>
           <w:t>Sho</w:t>
         </w:r>
-        <w:proofErr w:type="spellEnd"/>
       </w:hyperlink>
       <w:r>
         <w:t xml:space="preserve"> 2.0.</w:t>
@@ -2066,15 +2002,7 @@
         <w:t>5</w:t>
       </w:r>
       <w:r>
-        <w:t xml:space="preserve"> or higher (</w:t>
-      </w:r>
-      <w:proofErr w:type="spellStart"/>
-      <w:r>
-        <w:t>SeQCoS</w:t>
-      </w:r>
-      <w:proofErr w:type="spellEnd"/>
-      <w:r>
-        <w:t xml:space="preserve"> was tested on 2.0.5)</w:t>
+        <w:t xml:space="preserve"> or higher (SeQCoS was tested on 2.0.5)</w:t>
       </w:r>
     </w:p>
     <w:p>
@@ -2086,6 +2014,7 @@
         </w:numPr>
       </w:pPr>
       <w:r>
+        <w:lastRenderedPageBreak/>
         <w:t xml:space="preserve">Standalone </w:t>
       </w:r>
       <w:hyperlink r:id="rId11" w:history="1">
@@ -2105,7 +2034,6 @@
     </w:p>
     <w:p>
       <w:r>
-        <w:lastRenderedPageBreak/>
         <w:t>Hardware:</w:t>
       </w:r>
     </w:p>
@@ -2121,7 +2049,7 @@
         <w:t xml:space="preserve">4 GB of RAM </w:t>
       </w:r>
       <w:r>
-        <w:t>recommended</w:t>
+        <w:t>or more</w:t>
       </w:r>
       <w:r>
         <w:t xml:space="preserve"> (the more RAM available, the larger the input file that can be handled)</w:t>
@@ -2161,15 +2089,7 @@
     </w:p>
     <w:p>
       <w:r>
-        <w:t xml:space="preserve">Read this section if you wish to skip the details and start using </w:t>
-      </w:r>
-      <w:proofErr w:type="spellStart"/>
-      <w:r>
-        <w:t>SeQCoS</w:t>
-      </w:r>
-      <w:proofErr w:type="spellEnd"/>
-      <w:r>
-        <w:t xml:space="preserve"> right away. Otherwise </w:t>
+        <w:t xml:space="preserve">Read this section if you wish to skip the details and start using SeQCoS right away. Otherwise </w:t>
       </w:r>
       <w:r>
         <w:t>continue</w:t>
@@ -2190,13 +2110,8 @@
         </w:numPr>
       </w:pPr>
       <w:r>
-        <w:t xml:space="preserve">Install required software dependencies and </w:t>
-      </w:r>
-      <w:proofErr w:type="spellStart"/>
-      <w:r>
-        <w:t>SeQCoS</w:t>
-      </w:r>
-      <w:proofErr w:type="spellEnd"/>
+        <w:t>Install required software dependencies and SeQCoS</w:t>
+      </w:r>
       <w:r>
         <w:t xml:space="preserve"> setup</w:t>
       </w:r>
@@ -2213,15 +2128,7 @@
         </w:numPr>
       </w:pPr>
       <w:r>
-        <w:t xml:space="preserve">Launch the </w:t>
-      </w:r>
-      <w:proofErr w:type="spellStart"/>
-      <w:r>
-        <w:t>SeQCoS</w:t>
-      </w:r>
-      <w:proofErr w:type="spellEnd"/>
-      <w:r>
-        <w:t xml:space="preserve"> GUI application.</w:t>
+        <w:t>Launch the SeQCoS GUI application.</w:t>
       </w:r>
     </w:p>
     <w:p>
@@ -2355,13 +2262,8 @@
           <w:numId w:val="11"/>
         </w:numPr>
       </w:pPr>
-      <w:proofErr w:type="spellStart"/>
-      <w:r>
-        <w:t>SeQCoS</w:t>
-      </w:r>
-      <w:proofErr w:type="spellEnd"/>
-      <w:r>
-        <w:t xml:space="preserve"> will attempt to automatically detect the format of the sequence</w:t>
+      <w:r>
+        <w:t>SeQCoS will attempt to automatically detect the format of the sequence</w:t>
       </w:r>
       <w:r>
         <w:t xml:space="preserve"> file based on the filename extension. A prompt will appear if it is unable to do so.</w:t>
@@ -2385,15 +2287,7 @@
         <w:t xml:space="preserve"> 1.3+</w:t>
       </w:r>
       <w:r>
-        <w:t xml:space="preserve"> [Phred+64], </w:t>
-      </w:r>
-      <w:proofErr w:type="spellStart"/>
-      <w:r>
-        <w:t>Solexa</w:t>
-      </w:r>
-      <w:proofErr w:type="spellEnd"/>
-      <w:r>
-        <w:t xml:space="preserve"> [Solexa+64], Sanger</w:t>
+        <w:t xml:space="preserve"> [Phred+64], Solexa [Solexa+64], Sanger</w:t>
       </w:r>
       <w:r>
         <w:t>/Illumina 1.8+</w:t>
@@ -2411,15 +2305,7 @@
         </w:numPr>
       </w:pPr>
       <w:r>
-        <w:t xml:space="preserve">Next, select the QC analysis modules you wish to use or accept the default selection. Quality score-level QC analysis is disabled if the input file is in </w:t>
-      </w:r>
-      <w:proofErr w:type="spellStart"/>
-      <w:r>
-        <w:t>FASTA</w:t>
-      </w:r>
-      <w:proofErr w:type="spellEnd"/>
-      <w:r>
-        <w:t xml:space="preserve"> format (since no quality scores are available).</w:t>
+        <w:t>Next, select the QC analysis modules you wish to use or accept the default selection. Quality score-level QC analysis is disabled if the input file is in FASTA format (since no quality scores are available).</w:t>
       </w:r>
     </w:p>
     <w:p>
@@ -2452,15 +2338,7 @@
         </w:numPr>
       </w:pPr>
       <w:r>
-        <w:t xml:space="preserve">Upon completion of the analysis, </w:t>
-      </w:r>
-      <w:proofErr w:type="spellStart"/>
-      <w:r>
-        <w:t>SeQCoS</w:t>
-      </w:r>
-      <w:proofErr w:type="spellEnd"/>
-      <w:r>
-        <w:t xml:space="preserve"> will populate the GUI main window with the results. </w:t>
+        <w:t xml:space="preserve">Upon completion of the analysis, SeQCoS will populate the GUI main window with the results. </w:t>
       </w:r>
     </w:p>
     <w:p>
@@ -2480,7 +2358,6 @@
         <w:shd w:val="clear" w:color="auto" w:fill="D5D5D5" w:themeFill="accent3" w:themeFillTint="66"/>
       </w:pPr>
       <w:r>
-        <w:lastRenderedPageBreak/>
         <w:t>A copy of the results (JPEG images and basic statistics) is saved in the same directory as the input file under a newly created subdirectory named after the input file (e.g. if the input filename is “e_coli_1.fastq”, then the new subdirectory is named “e_coli_1”</w:t>
       </w:r>
       <w:r>
@@ -2603,15 +2480,7 @@
     </w:p>
     <w:p>
       <w:r>
-        <w:t xml:space="preserve">The following section provides instructions for setting up </w:t>
-      </w:r>
-      <w:proofErr w:type="spellStart"/>
-      <w:r>
-        <w:t>SeQCoS</w:t>
-      </w:r>
-      <w:proofErr w:type="spellEnd"/>
-      <w:r>
-        <w:t xml:space="preserve"> on your PC. </w:t>
+        <w:t xml:space="preserve">The following section provides instructions for setting up SeQCoS on your PC. </w:t>
       </w:r>
     </w:p>
     <w:p>
@@ -2625,15 +2494,7 @@
         <w:shd w:val="clear" w:color="auto" w:fill="D5D5D5" w:themeFill="accent3" w:themeFillTint="66"/>
       </w:pPr>
       <w:r>
-        <w:t>Note: In the instructions, the keyword $(</w:t>
-      </w:r>
-      <w:proofErr w:type="spellStart"/>
-      <w:r>
-        <w:t>ProgramFiles</w:t>
-      </w:r>
-      <w:proofErr w:type="spellEnd"/>
-      <w:r>
-        <w:t xml:space="preserve">) is used to refer to the location of your </w:t>
+        <w:t xml:space="preserve">Note: In the instructions, the keyword $(ProgramFiles) is used to refer to the location of your </w:t>
       </w:r>
       <w:r>
         <w:rPr>
@@ -2655,55 +2516,40 @@
       </w:pPr>
       <w:bookmarkStart w:id="8" w:name="_Toc308424569"/>
       <w:r>
-        <w:t xml:space="preserve">Installing </w:t>
-      </w:r>
-      <w:proofErr w:type="spellStart"/>
+        <w:t>Installing SeQCoS</w:t>
+      </w:r>
+      <w:bookmarkEnd w:id="8"/>
+    </w:p>
+    <w:p>
+      <w:r>
+        <w:t xml:space="preserve">It is highly </w:t>
+      </w:r>
+      <w:r>
+        <w:t>recommend</w:t>
+      </w:r>
+      <w:r>
+        <w:t>ed</w:t>
+      </w:r>
+      <w:r>
+        <w:t xml:space="preserve"> </w:t>
+      </w:r>
+      <w:r>
+        <w:t xml:space="preserve">to install </w:t>
+      </w:r>
+      <w:r>
+        <w:t xml:space="preserve">any missing software dependencies first. </w:t>
+      </w:r>
+      <w:r>
+        <w:t xml:space="preserve">You will need to agree to the terms and conditions of the usage agreements set forth by those applications, where applicable. </w:t>
+      </w:r>
+      <w:r>
+        <w:t xml:space="preserve">To install </w:t>
+      </w:r>
       <w:r>
         <w:t>SeQCoS</w:t>
       </w:r>
-      <w:bookmarkEnd w:id="8"/>
-      <w:proofErr w:type="spellEnd"/>
-    </w:p>
-    <w:p>
-      <w:r>
-        <w:t xml:space="preserve">It is highly </w:t>
-      </w:r>
-      <w:r>
-        <w:t>recommend</w:t>
-      </w:r>
-      <w:r>
-        <w:t>ed</w:t>
-      </w:r>
-      <w:r>
-        <w:t xml:space="preserve"> </w:t>
-      </w:r>
-      <w:r>
-        <w:t xml:space="preserve">to install </w:t>
-      </w:r>
-      <w:r>
-        <w:t xml:space="preserve">any missing software dependencies first. </w:t>
-      </w:r>
-      <w:r>
-        <w:t xml:space="preserve">You will need to agree to the terms and conditions of the usage agreements set forth by those applications, where applicable. </w:t>
-      </w:r>
-      <w:r>
-        <w:t xml:space="preserve">To install </w:t>
-      </w:r>
-      <w:proofErr w:type="spellStart"/>
-      <w:r>
-        <w:t>SeQCoS</w:t>
-      </w:r>
-      <w:proofErr w:type="spellEnd"/>
-      <w:r>
-        <w:t xml:space="preserve">, simply run the </w:t>
-      </w:r>
-      <w:proofErr w:type="spellStart"/>
-      <w:r>
-        <w:t>MSI</w:t>
-      </w:r>
-      <w:proofErr w:type="spellEnd"/>
-      <w:r>
-        <w:t xml:space="preserve"> </w:t>
+      <w:r>
+        <w:t xml:space="preserve">, simply run the MSI </w:t>
       </w:r>
       <w:r>
         <w:t>setup</w:t>
@@ -2758,15 +2604,7 @@
         <w:t>from</w:t>
       </w:r>
       <w:r>
-        <w:t xml:space="preserve"> </w:t>
-      </w:r>
-      <w:proofErr w:type="spellStart"/>
-      <w:r>
-        <w:t>SeQCoS</w:t>
-      </w:r>
-      <w:proofErr w:type="spellEnd"/>
-      <w:r>
-        <w:t xml:space="preserve">, the </w:t>
+        <w:t xml:space="preserve"> SeQCoS, the </w:t>
       </w:r>
       <w:r>
         <w:t>blast+</w:t>
@@ -2836,15 +2674,7 @@
         <w:t xml:space="preserve">A </w:t>
       </w:r>
       <w:r>
-        <w:t xml:space="preserve">BLAST-formatted database of NCBI </w:t>
-      </w:r>
-      <w:proofErr w:type="spellStart"/>
-      <w:r>
-        <w:t>UniVec</w:t>
-      </w:r>
-      <w:proofErr w:type="spellEnd"/>
-      <w:r>
-        <w:t xml:space="preserve"> (</w:t>
+        <w:t>BLAST-formatted database of NCBI UniVec (</w:t>
       </w:r>
       <w:hyperlink r:id="rId14" w:history="1">
         <w:r>
@@ -2858,15 +2688,7 @@
         <w:t>)</w:t>
       </w:r>
       <w:r>
-        <w:t xml:space="preserve"> is available for download from the </w:t>
-      </w:r>
-      <w:proofErr w:type="spellStart"/>
-      <w:r>
-        <w:t>Codeplex</w:t>
-      </w:r>
-      <w:proofErr w:type="spellEnd"/>
-      <w:r>
-        <w:t xml:space="preserve"> project website</w:t>
+        <w:t xml:space="preserve"> is available for download from the Codeplex project website</w:t>
       </w:r>
       <w:r>
         <w:t xml:space="preserve">. </w:t>
@@ -2875,40 +2697,18 @@
         <w:rPr>
           <w:b/>
         </w:rPr>
-        <w:t xml:space="preserve">All BLAST-formatted databases should be saved under the </w:t>
-      </w:r>
-      <w:proofErr w:type="spellStart"/>
+        <w:t>All BLAST-formatted databases should be saved under the BLASTDB (e.g. $(ProgramFile</w:t>
+      </w:r>
       <w:r>
         <w:rPr>
           <w:b/>
         </w:rPr>
-        <w:t>BLASTDB</w:t>
-      </w:r>
-      <w:proofErr w:type="spellEnd"/>
+        <w:t>s</w:t>
+      </w:r>
       <w:r>
         <w:rPr>
           <w:b/>
         </w:rPr>
-        <w:t xml:space="preserve"> (e.g. $(</w:t>
-      </w:r>
-      <w:proofErr w:type="spellStart"/>
-      <w:r>
-        <w:rPr>
-          <w:b/>
-        </w:rPr>
-        <w:t>ProgramFile</w:t>
-      </w:r>
-      <w:r>
-        <w:rPr>
-          <w:b/>
-        </w:rPr>
-        <w:t>s</w:t>
-      </w:r>
-      <w:proofErr w:type="spellEnd"/>
-      <w:r>
-        <w:rPr>
-          <w:b/>
-        </w:rPr>
         <w:t>)\NCBI\blast-2.2.25+\db) directory.</w:t>
       </w:r>
     </w:p>
@@ -2920,15 +2720,7 @@
         <w:t>, the following is a step-by-step g</w:t>
       </w:r>
       <w:r>
-        <w:t xml:space="preserve">uide using </w:t>
-      </w:r>
-      <w:proofErr w:type="spellStart"/>
-      <w:r>
-        <w:t>UniVec</w:t>
-      </w:r>
-      <w:proofErr w:type="spellEnd"/>
-      <w:r>
-        <w:t xml:space="preserve"> as an example. </w:t>
+        <w:t xml:space="preserve">uide using UniVec as an example. </w:t>
       </w:r>
     </w:p>
     <w:p>
@@ -2955,31 +2747,7 @@
         </w:numPr>
       </w:pPr>
       <w:r>
-        <w:t xml:space="preserve">Create or download a </w:t>
-      </w:r>
-      <w:proofErr w:type="spellStart"/>
-      <w:r>
-        <w:t>FASTA</w:t>
-      </w:r>
-      <w:proofErr w:type="spellEnd"/>
-      <w:r>
-        <w:t xml:space="preserve"> file containing the reference sequences you wish to search against. In this example, we obtain the </w:t>
-      </w:r>
-      <w:proofErr w:type="spellStart"/>
-      <w:r>
-        <w:t>UniVec</w:t>
-      </w:r>
-      <w:proofErr w:type="spellEnd"/>
-      <w:r>
-        <w:t xml:space="preserve"> </w:t>
-      </w:r>
-      <w:proofErr w:type="spellStart"/>
-      <w:r>
-        <w:t>FASTA</w:t>
-      </w:r>
-      <w:proofErr w:type="spellEnd"/>
-      <w:r>
-        <w:t xml:space="preserve"> </w:t>
+        <w:t xml:space="preserve">Create or download a FASTA file containing the reference sequences you wish to search against. In this example, we obtain the UniVec FASTA </w:t>
       </w:r>
       <w:r>
         <w:t xml:space="preserve">reference </w:t>
@@ -2999,23 +2767,7 @@
         <w:t xml:space="preserve">). Here, there are </w:t>
       </w:r>
       <w:r>
-        <w:t xml:space="preserve">two versions: </w:t>
-      </w:r>
-      <w:proofErr w:type="spellStart"/>
-      <w:r>
-        <w:t>UniVec</w:t>
-      </w:r>
-      <w:proofErr w:type="spellEnd"/>
-      <w:r>
-        <w:t xml:space="preserve"> and </w:t>
-      </w:r>
-      <w:proofErr w:type="spellStart"/>
-      <w:r>
-        <w:t>UniVec_Core</w:t>
-      </w:r>
-      <w:proofErr w:type="spellEnd"/>
-      <w:r>
-        <w:t xml:space="preserve">. The latter being a </w:t>
+        <w:t xml:space="preserve">two versions: UniVec and UniVec_Core. The latter being a </w:t>
       </w:r>
       <w:r>
         <w:t>subset</w:t>
@@ -3114,15 +2866,7 @@
         </w:numPr>
       </w:pPr>
       <w:r>
-        <w:t xml:space="preserve">Right-click on the file (e.g. </w:t>
-      </w:r>
-      <w:proofErr w:type="spellStart"/>
-      <w:r>
-        <w:t>UniVec</w:t>
-      </w:r>
-      <w:proofErr w:type="spellEnd"/>
-      <w:r>
-        <w:t xml:space="preserve">) and select </w:t>
+        <w:t xml:space="preserve">Right-click on the file (e.g. UniVec) and select </w:t>
       </w:r>
       <w:r>
         <w:rPr>
@@ -3140,15 +2884,7 @@
         <w:t>to save</w:t>
       </w:r>
       <w:r>
-        <w:t xml:space="preserve"> the file on your local system. Since our ultimate destination is the </w:t>
-      </w:r>
-      <w:proofErr w:type="spellStart"/>
-      <w:r>
-        <w:t>BLASTDB</w:t>
-      </w:r>
-      <w:proofErr w:type="spellEnd"/>
-      <w:r>
-        <w:t xml:space="preserve"> directory, we will save this file there. </w:t>
+        <w:t xml:space="preserve"> the file on your local system. Since our ultimate destination is the BLASTDB directory, we will save this file there. </w:t>
       </w:r>
       <w:r>
         <w:t>As</w:t>
@@ -3157,15 +2893,7 @@
         <w:t xml:space="preserve"> the original filename does not have an extensio</w:t>
       </w:r>
       <w:r>
-        <w:t>n, we will add one (e.g. .</w:t>
-      </w:r>
-      <w:proofErr w:type="spellStart"/>
-      <w:r>
-        <w:t>fa</w:t>
-      </w:r>
-      <w:proofErr w:type="spellEnd"/>
-      <w:r>
-        <w:t>) for clarity</w:t>
+        <w:t>n, we will add one (e.g. .fa) for clarity</w:t>
       </w:r>
       <w:r>
         <w:t>:</w:t>
@@ -3266,15 +2994,7 @@
         <w:t>are ready</w:t>
       </w:r>
       <w:r>
-        <w:t xml:space="preserve"> to format this </w:t>
-      </w:r>
-      <w:proofErr w:type="spellStart"/>
-      <w:r>
-        <w:t>FASTA</w:t>
-      </w:r>
-      <w:proofErr w:type="spellEnd"/>
-      <w:r>
-        <w:t xml:space="preserve"> file to a BLAST database. To do this, we will use the command line tool </w:t>
+        <w:t xml:space="preserve"> to format this FASTA file to a BLAST database. To do this, we will use the command line tool </w:t>
       </w:r>
       <w:r>
         <w:rPr>
@@ -3320,15 +3040,7 @@
         <w:t xml:space="preserve">enter </w:t>
       </w:r>
       <w:r>
-        <w:t>“</w:t>
-      </w:r>
-      <w:proofErr w:type="spellStart"/>
-      <w:r>
-        <w:t>cmd</w:t>
-      </w:r>
-      <w:proofErr w:type="spellEnd"/>
-      <w:r>
-        <w:t xml:space="preserve">”, as shown below. Then click </w:t>
+        <w:t xml:space="preserve">“cmd”, as shown below. Then click </w:t>
       </w:r>
       <w:r>
         <w:rPr>
@@ -3430,15 +3142,7 @@
         </w:numPr>
       </w:pPr>
       <w:r>
-        <w:t xml:space="preserve">In the console window that opens, navigate to the directory where the </w:t>
-      </w:r>
-      <w:proofErr w:type="spellStart"/>
-      <w:r>
-        <w:t>FASTA</w:t>
-      </w:r>
-      <w:proofErr w:type="spellEnd"/>
-      <w:r>
-        <w:t xml:space="preserve"> file was saved. For this </w:t>
+        <w:t xml:space="preserve">In the console window that opens, navigate to the directory where the FASTA file was saved. For this </w:t>
       </w:r>
       <w:r>
         <w:t>guide</w:t>
@@ -3468,14 +3172,12 @@
       <w:r>
         <w:t xml:space="preserve"> the command “</w:t>
       </w:r>
-      <w:proofErr w:type="spellStart"/>
       <w:r>
         <w:rPr>
           <w:b/>
         </w:rPr>
         <w:t>cd</w:t>
       </w:r>
-      <w:proofErr w:type="spellEnd"/>
       <w:r>
         <w:t>” (for change directory) followed by a space and the full path of the directory you want to go to</w:t>
       </w:r>
@@ -3627,15 +3329,7 @@
         <w:t xml:space="preserve"> </w:t>
       </w:r>
       <w:r>
-        <w:t xml:space="preserve">to format the </w:t>
-      </w:r>
-      <w:proofErr w:type="spellStart"/>
-      <w:r>
-        <w:t>FASTA</w:t>
-      </w:r>
-      <w:proofErr w:type="spellEnd"/>
-      <w:r>
-        <w:t xml:space="preserve"> file.</w:t>
+        <w:t>to format the FASTA file.</w:t>
       </w:r>
       <w:r>
         <w:t xml:space="preserve"> Type</w:t>
@@ -3672,83 +3366,27 @@
           <w:sz w:val="18"/>
           <w:u w:val="single"/>
         </w:rPr>
-        <w:t xml:space="preserve">makeblastdb.exe –in </w:t>
-      </w:r>
-      <w:proofErr w:type="spellStart"/>
+        <w:t>makeblastdb.exe –in UniVec.fa –out UniVec</w:t>
+      </w:r>
       <w:r>
         <w:rPr>
           <w:rFonts w:ascii="Courier New" w:hAnsi="Courier New" w:cs="Courier New"/>
           <w:sz w:val="18"/>
           <w:u w:val="single"/>
         </w:rPr>
-        <w:t>UniVec.fa</w:t>
-      </w:r>
-      <w:proofErr w:type="spellEnd"/>
+        <w:t xml:space="preserve"> –dbtype nucl</w:t>
+      </w:r>
+    </w:p>
+    <w:p>
+      <w:pPr>
+        <w:ind w:left="720"/>
+      </w:pPr>
+      <w:r>
+        <w:t xml:space="preserve">This executes the program </w:t>
+      </w:r>
       <w:r>
         <w:rPr>
           <w:rFonts w:ascii="Courier New" w:hAnsi="Courier New" w:cs="Courier New"/>
-          <w:sz w:val="18"/>
-          <w:u w:val="single"/>
-        </w:rPr>
-        <w:t xml:space="preserve"> –out </w:t>
-      </w:r>
-      <w:proofErr w:type="spellStart"/>
-      <w:r>
-        <w:rPr>
-          <w:rFonts w:ascii="Courier New" w:hAnsi="Courier New" w:cs="Courier New"/>
-          <w:sz w:val="18"/>
-          <w:u w:val="single"/>
-        </w:rPr>
-        <w:t>UniVec</w:t>
-      </w:r>
-      <w:proofErr w:type="spellEnd"/>
-      <w:r>
-        <w:rPr>
-          <w:rFonts w:ascii="Courier New" w:hAnsi="Courier New" w:cs="Courier New"/>
-          <w:sz w:val="18"/>
-          <w:u w:val="single"/>
-        </w:rPr>
-        <w:t xml:space="preserve"> –</w:t>
-      </w:r>
-      <w:proofErr w:type="spellStart"/>
-      <w:r>
-        <w:rPr>
-          <w:rFonts w:ascii="Courier New" w:hAnsi="Courier New" w:cs="Courier New"/>
-          <w:sz w:val="18"/>
-          <w:u w:val="single"/>
-        </w:rPr>
-        <w:t>dbtype</w:t>
-      </w:r>
-      <w:proofErr w:type="spellEnd"/>
-      <w:r>
-        <w:rPr>
-          <w:rFonts w:ascii="Courier New" w:hAnsi="Courier New" w:cs="Courier New"/>
-          <w:sz w:val="18"/>
-          <w:u w:val="single"/>
-        </w:rPr>
-        <w:t xml:space="preserve"> </w:t>
-      </w:r>
-      <w:proofErr w:type="spellStart"/>
-      <w:r>
-        <w:rPr>
-          <w:rFonts w:ascii="Courier New" w:hAnsi="Courier New" w:cs="Courier New"/>
-          <w:sz w:val="18"/>
-          <w:u w:val="single"/>
-        </w:rPr>
-        <w:t>nucl</w:t>
-      </w:r>
-      <w:proofErr w:type="spellEnd"/>
-    </w:p>
-    <w:p>
-      <w:pPr>
-        <w:ind w:left="720"/>
-      </w:pPr>
-      <w:r>
-        <w:t xml:space="preserve">This executes the program </w:t>
-      </w:r>
-      <w:r>
-        <w:rPr>
-          <w:rFonts w:ascii="Courier New" w:hAnsi="Courier New" w:cs="Courier New"/>
         </w:rPr>
         <w:t>makeblastdb</w:t>
       </w:r>
@@ -3762,39 +3400,7 @@
         <w:t>sets</w:t>
       </w:r>
       <w:r>
-        <w:t xml:space="preserve"> the input file (-in) “</w:t>
-      </w:r>
-      <w:proofErr w:type="spellStart"/>
-      <w:r>
-        <w:t>UniVec.fa</w:t>
-      </w:r>
-      <w:proofErr w:type="spellEnd"/>
-      <w:r>
-        <w:t>”, sets the output database name (-out) to be “</w:t>
-      </w:r>
-      <w:proofErr w:type="spellStart"/>
-      <w:r>
-        <w:t>UniVec</w:t>
-      </w:r>
-      <w:proofErr w:type="spellEnd"/>
-      <w:r>
-        <w:t>”, and sets the database type (-</w:t>
-      </w:r>
-      <w:proofErr w:type="spellStart"/>
-      <w:r>
-        <w:t>dbtype</w:t>
-      </w:r>
-      <w:proofErr w:type="spellEnd"/>
-      <w:r>
-        <w:t>) to “</w:t>
-      </w:r>
-      <w:proofErr w:type="spellStart"/>
-      <w:r>
-        <w:t>nucl</w:t>
-      </w:r>
-      <w:proofErr w:type="spellEnd"/>
-      <w:r>
-        <w:t>” (for nucleotides).</w:t>
+        <w:t xml:space="preserve"> the input file (-in) “UniVec.fa”, sets the output database name (-out) to be “UniVec”, and sets the database type (-dbtype) to “nucl” (for nucleotides).</w:t>
       </w:r>
     </w:p>
     <w:p>
@@ -3881,15 +3487,7 @@
         </w:numPr>
       </w:pPr>
       <w:r>
-        <w:t xml:space="preserve">You may now close the console window. You have now completed formatting a </w:t>
-      </w:r>
-      <w:proofErr w:type="spellStart"/>
-      <w:r>
-        <w:t>FASTA</w:t>
-      </w:r>
-      <w:proofErr w:type="spellEnd"/>
-      <w:r>
-        <w:t xml:space="preserve"> file to a BLAST database!</w:t>
+        <w:t>You may now close the console window. You have now completed formatting a FASTA file to a BLAST database!</w:t>
       </w:r>
     </w:p>
     <w:p>
@@ -3912,13 +3510,8 @@
       <w:bookmarkEnd w:id="13"/>
     </w:p>
     <w:p>
-      <w:proofErr w:type="spellStart"/>
-      <w:r>
-        <w:t>SeQCoS</w:t>
-      </w:r>
-      <w:proofErr w:type="spellEnd"/>
-      <w:r>
-        <w:t xml:space="preserve"> relies on the environment variables </w:t>
+      <w:r>
+        <w:t xml:space="preserve">SeQCoS relies on the environment variables </w:t>
       </w:r>
       <w:r>
         <w:rPr>
@@ -3929,14 +3522,12 @@
       <w:r>
         <w:t xml:space="preserve"> and </w:t>
       </w:r>
-      <w:proofErr w:type="spellStart"/>
       <w:r>
         <w:rPr>
           <w:b/>
         </w:rPr>
         <w:t>BLASTDB</w:t>
       </w:r>
-      <w:proofErr w:type="spellEnd"/>
       <w:r>
         <w:t xml:space="preserve"> </w:t>
       </w:r>
@@ -4027,26 +3618,13 @@
           </w:tcPr>
           <w:p>
             <w:r>
-              <w:t>$(</w:t>
-            </w:r>
-            <w:proofErr w:type="spellStart"/>
-            <w:r>
-              <w:t>ProgramFile</w:t>
+              <w:t>$(ProgramFile</w:t>
             </w:r>
             <w:r>
               <w:t>s</w:t>
             </w:r>
-            <w:proofErr w:type="spellEnd"/>
-            <w:r>
-              <w:t xml:space="preserve">)\NCBI\blast-2.2.25+\bin; </w:t>
-            </w:r>
-            <w:proofErr w:type="gramStart"/>
-            <w:r>
-              <w:t>…(</w:t>
-            </w:r>
-            <w:proofErr w:type="gramEnd"/>
-            <w:r>
-              <w:t>other values)…</w:t>
+            <w:r>
+              <w:t>)\NCBI\blast-2.2.25+\bin; …(other values)…</w:t>
             </w:r>
           </w:p>
         </w:tc>
@@ -4057,11 +3635,9 @@
             <w:tcW w:w="2448" w:type="dxa"/>
           </w:tcPr>
           <w:p>
-            <w:proofErr w:type="spellStart"/>
             <w:r>
               <w:t>BLASTDB</w:t>
             </w:r>
-            <w:proofErr w:type="spellEnd"/>
           </w:p>
         </w:tc>
         <w:tc>
@@ -4070,16 +3646,11 @@
           </w:tcPr>
           <w:p>
             <w:r>
-              <w:t>$(</w:t>
-            </w:r>
-            <w:proofErr w:type="spellStart"/>
-            <w:r>
-              <w:t>ProgramFile</w:t>
+              <w:t>$(ProgramFile</w:t>
             </w:r>
             <w:r>
               <w:t>s</w:t>
             </w:r>
-            <w:proofErr w:type="spellEnd"/>
             <w:r>
               <w:t>)\NCBI\blast-2.2.25+\db</w:t>
             </w:r>
@@ -4092,11 +3663,9 @@
             <w:tcW w:w="2448" w:type="dxa"/>
           </w:tcPr>
           <w:p>
-            <w:proofErr w:type="spellStart"/>
             <w:r>
               <w:t>SHODIR</w:t>
             </w:r>
-            <w:proofErr w:type="spellEnd"/>
           </w:p>
         </w:tc>
         <w:tc>
@@ -4105,23 +3674,7 @@
           </w:tcPr>
           <w:p>
             <w:r>
-              <w:t>$(</w:t>
-            </w:r>
-            <w:proofErr w:type="spellStart"/>
-            <w:r>
-              <w:t>ProgramFiles</w:t>
-            </w:r>
-            <w:proofErr w:type="spellEnd"/>
-            <w:r>
-              <w:t>)\</w:t>
-            </w:r>
-            <w:proofErr w:type="spellStart"/>
-            <w:r>
-              <w:t>Sho</w:t>
-            </w:r>
-            <w:proofErr w:type="spellEnd"/>
-            <w:r>
-              <w:t xml:space="preserve"> 2.0 for .NET 4\</w:t>
+              <w:t>$(ProgramFiles)\Sho 2.0 for .NET 4\</w:t>
             </w:r>
           </w:p>
         </w:tc>
@@ -4191,14 +3744,12 @@
       <w:r>
         <w:t xml:space="preserve">). In the new dialog window that opens, click on the </w:t>
       </w:r>
-      <w:proofErr w:type="gramStart"/>
       <w:r>
         <w:rPr>
           <w:b/>
         </w:rPr>
         <w:t>Advanced</w:t>
       </w:r>
-      <w:proofErr w:type="gramEnd"/>
       <w:r>
         <w:t xml:space="preserve"> tab and click on the button </w:t>
       </w:r>
@@ -4252,38 +3803,28 @@
       <w:r>
         <w:t xml:space="preserve"> heading, and then click on the link </w:t>
       </w:r>
-      <w:proofErr w:type="gramStart"/>
       <w:r>
         <w:rPr>
           <w:b/>
         </w:rPr>
+        <w:t>Advanced system settings</w:t>
+      </w:r>
+      <w:r>
+        <w:t xml:space="preserve"> located on the left panel bar. In the new dialog window that opens, click on the </w:t>
+      </w:r>
+      <w:r>
+        <w:rPr>
+          <w:b/>
+        </w:rPr>
         <w:t>Advanced</w:t>
       </w:r>
-      <w:proofErr w:type="gramEnd"/>
+      <w:r>
+        <w:t xml:space="preserve"> tab and click on the button </w:t>
+      </w:r>
       <w:r>
         <w:rPr>
           <w:b/>
         </w:rPr>
-        <w:t xml:space="preserve"> system settings</w:t>
-      </w:r>
-      <w:r>
-        <w:t xml:space="preserve"> located on the left panel bar. In the new dialog window that opens, click on the </w:t>
-      </w:r>
-      <w:proofErr w:type="gramStart"/>
-      <w:r>
-        <w:rPr>
-          <w:b/>
-        </w:rPr>
-        <w:t>Advanced</w:t>
-      </w:r>
-      <w:proofErr w:type="gramEnd"/>
-      <w:r>
-        <w:t xml:space="preserve"> tab and click on the button </w:t>
-      </w:r>
-      <w:r>
-        <w:rPr>
-          <w:b/>
-        </w:rPr>
         <w:t>Environment Variables</w:t>
       </w:r>
       <w:r>
@@ -4312,23 +3853,7 @@
     </w:p>
     <w:p>
       <w:r>
-        <w:t xml:space="preserve">The </w:t>
-      </w:r>
-      <w:proofErr w:type="spellStart"/>
-      <w:r>
-        <w:t>SeQCoS</w:t>
-      </w:r>
-      <w:proofErr w:type="spellEnd"/>
-      <w:r>
-        <w:t xml:space="preserve"> application can be run in GUI mode. Simply start the </w:t>
-      </w:r>
-      <w:proofErr w:type="spellStart"/>
-      <w:r>
-        <w:t>SeQCoS</w:t>
-      </w:r>
-      <w:proofErr w:type="spellEnd"/>
-      <w:r>
-        <w:t xml:space="preserve"> GUI application from your Program menu or execute </w:t>
+        <w:t xml:space="preserve">The SeQCoS application can be run in GUI mode. Simply start the SeQCoS GUI application from your Program menu or execute </w:t>
       </w:r>
       <w:r>
         <w:rPr>
@@ -4558,28 +4083,12 @@
       </w:r>
       <w:bookmarkEnd w:id="16"/>
       <w:r>
-        <w:t xml:space="preserve"> </w:t>
-      </w:r>
-      <w:proofErr w:type="spellStart"/>
-      <w:r>
-        <w:t>SeQCoS</w:t>
-      </w:r>
-      <w:proofErr w:type="spellEnd"/>
-      <w:r>
-        <w:t xml:space="preserve"> GUI main window</w:t>
-      </w:r>
-    </w:p>
-    <w:p>
-      <w:r>
-        <w:t xml:space="preserve">The </w:t>
-      </w:r>
-      <w:proofErr w:type="spellStart"/>
-      <w:r>
-        <w:t>SeQCoS</w:t>
-      </w:r>
-      <w:proofErr w:type="spellEnd"/>
-      <w:r>
-        <w:t xml:space="preserve"> GUI main window (</w:t>
+        <w:t xml:space="preserve"> SeQCoS GUI main window</w:t>
+      </w:r>
+    </w:p>
+    <w:p>
+      <w:r>
+        <w:t>The SeQCoS GUI main window (</w:t>
       </w:r>
       <w:r>
         <w:fldChar w:fldCharType="begin"/>
@@ -5070,15 +4579,7 @@
         </w:r>
       </w:fldSimple>
       <w:r>
-        <w:t xml:space="preserve"> Trim </w:t>
-      </w:r>
-      <w:proofErr w:type="gramStart"/>
-      <w:r>
-        <w:t>By</w:t>
-      </w:r>
-      <w:proofErr w:type="gramEnd"/>
-      <w:r>
-        <w:t xml:space="preserve"> Read Length dialog </w:t>
+        <w:t xml:space="preserve"> Trim By Read Length dialog </w:t>
       </w:r>
     </w:p>
     <w:p>
@@ -5134,55 +4635,14 @@
       <w:r>
         <w:t xml:space="preserve"> (see section </w:t>
       </w:r>
-      <w:r>
-        <w:rPr>
-          <w:b/>
-        </w:rPr>
-        <w:fldChar w:fldCharType="begin"/>
-      </w:r>
-      <w:r>
-        <w:rPr>
-          <w:b/>
-        </w:rPr>
-        <w:instrText xml:space="preserve"> REF _Ref308421314 \h </w:instrText>
-      </w:r>
-      <w:r>
-        <w:rPr>
-          <w:b/>
-        </w:rPr>
-        <w:instrText xml:space="preserve"> \* MERGEFORMAT </w:instrText>
-      </w:r>
-      <w:r>
-        <w:rPr>
-          <w:b/>
-        </w:rPr>
-      </w:r>
-      <w:r>
-        <w:rPr>
-          <w:b/>
-        </w:rPr>
-        <w:fldChar w:fldCharType="separate"/>
-      </w:r>
-      <w:proofErr w:type="spellStart"/>
-      <w:r>
-        <w:rPr>
-          <w:b/>
-        </w:rPr>
-        <w:t>SeQCoS</w:t>
-      </w:r>
-      <w:proofErr w:type="spellEnd"/>
-      <w:r>
-        <w:rPr>
-          <w:b/>
-        </w:rPr>
-        <w:t xml:space="preserve"> Components</w:t>
-      </w:r>
-      <w:r>
-        <w:rPr>
-          <w:b/>
-        </w:rPr>
-        <w:fldChar w:fldCharType="end"/>
-      </w:r>
+      <w:fldSimple w:instr=" REF _Ref308421314 \h  \* MERGEFORMAT ">
+        <w:r>
+          <w:rPr>
+            <w:b/>
+          </w:rPr>
+          <w:t>SeQCoS Components</w:t>
+        </w:r>
+      </w:fldSimple>
       <w:r>
         <w:t xml:space="preserve"> </w:t>
       </w:r>
@@ -5248,15 +4708,7 @@
         <w:t>Input</w:t>
       </w:r>
       <w:r>
-        <w:t xml:space="preserve">” section, click on Browse to select an input file. The format will be automatically detected and appear in the Format </w:t>
-      </w:r>
-      <w:proofErr w:type="spellStart"/>
-      <w:r>
-        <w:t>pulldown</w:t>
-      </w:r>
-      <w:proofErr w:type="spellEnd"/>
-      <w:r>
-        <w:t xml:space="preserve"> menu. If detection fails, you will be prompted to select the correct format.</w:t>
+        <w:t>” section, click on Browse to select an input file. The format will be automatically detected and appear in the Format pulldown menu. If detection fails, you will be prompted to select the correct format.</w:t>
       </w:r>
     </w:p>
     <w:p>
@@ -5299,15 +4751,7 @@
         <w:t xml:space="preserve">” section, select a file for outputting the results in the Output Filename field. The Discarded Reads Filename field is optional and will save any reads that were discarded from the analysis. This is usually applicable when Discard mode is used; however, it may be possible that some reads are removed </w:t>
       </w:r>
       <w:r>
-        <w:t xml:space="preserve">in Trim mode. For example, if Trim </w:t>
-      </w:r>
-      <w:proofErr w:type="gramStart"/>
-      <w:r>
-        <w:t>By</w:t>
-      </w:r>
-      <w:proofErr w:type="gramEnd"/>
-      <w:r>
-        <w:t xml:space="preserve"> Quality is invoked and there exist reads </w:t>
+        <w:t xml:space="preserve">in Trim mode. For example, if Trim By Quality is invoked and there exist reads </w:t>
       </w:r>
       <w:r>
         <w:t>where</w:t>
@@ -5336,57 +4780,47 @@
         </w:rPr>
       </w:pPr>
       <w:r>
-        <w:t xml:space="preserve">Previously executed </w:t>
-      </w:r>
-      <w:proofErr w:type="spellStart"/>
+        <w:t xml:space="preserve">Previously executed SeQCoS runs can be loaded on the GUI. </w:t>
+      </w:r>
+      <w:r>
+        <w:rPr>
+          <w:b/>
+        </w:rPr>
+        <w:t xml:space="preserve">Please ensure that the filenames in the folder have not been changed or it will not be properly recognized by the </w:t>
+      </w:r>
+      <w:r>
+        <w:rPr>
+          <w:b/>
+        </w:rPr>
+        <w:t>application</w:t>
+      </w:r>
+      <w:r>
+        <w:t xml:space="preserve">. </w:t>
+      </w:r>
+      <w:r>
+        <w:t>From</w:t>
+      </w:r>
+      <w:r>
+        <w:t xml:space="preserve"> the menu, go to File -&gt; Load an existing run directory. Browse for the folder containing the run and select OK. </w:t>
+      </w:r>
+    </w:p>
+    <w:p>
+      <w:pPr>
+        <w:pStyle w:val="Heading2"/>
+      </w:pPr>
+      <w:bookmarkStart w:id="20" w:name="_Toc308424579"/>
+      <w:r>
+        <w:t>Console Application</w:t>
+      </w:r>
+      <w:bookmarkEnd w:id="20"/>
+    </w:p>
+    <w:p>
+      <w:r>
+        <w:t xml:space="preserve">The </w:t>
+      </w:r>
       <w:r>
         <w:t>SeQCoS</w:t>
       </w:r>
-      <w:proofErr w:type="spellEnd"/>
-      <w:r>
-        <w:t xml:space="preserve"> runs can be loaded on the GUI. </w:t>
-      </w:r>
-      <w:r>
-        <w:rPr>
-          <w:b/>
-        </w:rPr>
-        <w:t xml:space="preserve">Please ensure that the filenames in the folder have not been changed or it will not be properly recognized by the </w:t>
-      </w:r>
-      <w:r>
-        <w:rPr>
-          <w:b/>
-        </w:rPr>
-        <w:t>application</w:t>
-      </w:r>
-      <w:r>
-        <w:t xml:space="preserve">. </w:t>
-      </w:r>
-      <w:r>
-        <w:t>From</w:t>
-      </w:r>
-      <w:r>
-        <w:t xml:space="preserve"> the menu, go to File -&gt; Load an existing run directory. Browse for the folder containing the run and select OK. </w:t>
-      </w:r>
-    </w:p>
-    <w:p>
-      <w:pPr>
-        <w:pStyle w:val="Heading2"/>
-      </w:pPr>
-      <w:bookmarkStart w:id="20" w:name="_Toc308424579"/>
-      <w:r>
-        <w:t>Console Application</w:t>
-      </w:r>
-      <w:bookmarkEnd w:id="20"/>
-    </w:p>
-    <w:p>
-      <w:r>
-        <w:t xml:space="preserve">The </w:t>
-      </w:r>
-      <w:proofErr w:type="spellStart"/>
-      <w:r>
-        <w:t>SeQCoS</w:t>
-      </w:r>
-      <w:proofErr w:type="spellEnd"/>
       <w:r>
         <w:t xml:space="preserve"> application</w:t>
       </w:r>
@@ -5394,15 +4828,7 @@
         <w:t xml:space="preserve"> can be run in command-line mode. </w:t>
       </w:r>
       <w:r>
-        <w:t xml:space="preserve">It may be desirable to add the </w:t>
-      </w:r>
-      <w:proofErr w:type="spellStart"/>
-      <w:r>
-        <w:t>SeQCoS</w:t>
-      </w:r>
-      <w:proofErr w:type="spellEnd"/>
-      <w:r>
-        <w:t xml:space="preserve"> program folder in your Path environment variable (see above section </w:t>
+        <w:t xml:space="preserve">It may be desirable to add the SeQCoS program folder in your Path environment variable (see above section </w:t>
       </w:r>
       <w:r>
         <w:t>to learn how to manage environment v</w:t>
@@ -5628,13 +5054,8 @@
       </w:pPr>
       <w:bookmarkStart w:id="21" w:name="_Ref308421314"/>
       <w:bookmarkStart w:id="22" w:name="_Toc308424580"/>
-      <w:proofErr w:type="spellStart"/>
-      <w:r>
-        <w:t>SeQCoS</w:t>
-      </w:r>
-      <w:proofErr w:type="spellEnd"/>
-      <w:r>
-        <w:t xml:space="preserve"> </w:t>
+      <w:r>
+        <w:t xml:space="preserve">SeQCoS </w:t>
       </w:r>
       <w:r>
         <w:t>Components</w:t>
@@ -5659,15 +5080,7 @@
     </w:p>
     <w:p>
       <w:r>
-        <w:t xml:space="preserve">The plots generated by </w:t>
-      </w:r>
-      <w:proofErr w:type="spellStart"/>
-      <w:r>
-        <w:t>SeQCoS</w:t>
-      </w:r>
-      <w:proofErr w:type="spellEnd"/>
-      <w:r>
-        <w:t xml:space="preserve"> can be divided into two groups:</w:t>
+        <w:t>The plots generated by SeQCoS can be divided into two groups:</w:t>
       </w:r>
     </w:p>
     <w:p>
@@ -5778,54 +5191,33 @@
       <w:r>
         <w:t xml:space="preserve"> – the distribution of quality scores at position </w:t>
       </w:r>
-      <w:proofErr w:type="spellStart"/>
       <w:r>
         <w:rPr>
           <w:i/>
         </w:rPr>
-        <w:t>i</w:t>
-      </w:r>
-      <w:proofErr w:type="spellEnd"/>
+        <w:t xml:space="preserve">i </w:t>
+      </w:r>
+      <w:r>
+        <w:t xml:space="preserve">(where </w:t>
+      </w:r>
       <w:r>
         <w:rPr>
           <w:i/>
         </w:rPr>
+        <w:t xml:space="preserve">i </w:t>
+      </w:r>
+      <w:r>
+        <w:t>is between 1 and</w:t>
+      </w:r>
+      <w:r>
+        <w:rPr>
+          <w:i/>
+        </w:rPr>
         <w:t xml:space="preserve"> </w:t>
       </w:r>
       <w:r>
-        <w:t xml:space="preserve">(where </w:t>
-      </w:r>
-      <w:proofErr w:type="spellStart"/>
-      <w:r>
-        <w:rPr>
-          <w:i/>
-        </w:rPr>
-        <w:t>i</w:t>
-      </w:r>
-      <w:proofErr w:type="spellEnd"/>
-      <w:r>
-        <w:rPr>
-          <w:i/>
-        </w:rPr>
-        <w:t xml:space="preserve"> </w:t>
-      </w:r>
-      <w:r>
-        <w:t>is between 1 and</w:t>
-      </w:r>
-      <w:r>
-        <w:rPr>
-          <w:i/>
-        </w:rPr>
-        <w:t xml:space="preserve"> </w:t>
-      </w:r>
-      <w:r>
-        <w:t xml:space="preserve">the maximum read length) is calculated and summarized as multiple </w:t>
-      </w:r>
-      <w:proofErr w:type="spellStart"/>
-      <w:r>
-        <w:t>boxplots</w:t>
-      </w:r>
-      <w:proofErr w:type="spellEnd"/>
+        <w:t>the maximum read length) is calculated and summarized as multiple boxplots</w:t>
+      </w:r>
     </w:p>
     <w:p>
       <w:pPr>
@@ -5850,14 +5242,12 @@
       <w:r>
         <w:t xml:space="preserve">distribution of nucleotides at position </w:t>
       </w:r>
-      <w:proofErr w:type="spellStart"/>
       <w:r>
         <w:rPr>
           <w:i/>
         </w:rPr>
         <w:t>i</w:t>
       </w:r>
-      <w:proofErr w:type="spellEnd"/>
       <w:r>
         <w:t xml:space="preserve"> </w:t>
       </w:r>
@@ -5997,21 +5387,8 @@
           <w:numId w:val="22"/>
         </w:numPr>
       </w:pPr>
-      <w:proofErr w:type="spellStart"/>
-      <w:r>
-        <w:t>ASN</w:t>
-      </w:r>
-      <w:proofErr w:type="spellEnd"/>
-      <w:r>
-        <w:t xml:space="preserve"> (e.g. </w:t>
-      </w:r>
-      <w:proofErr w:type="spellStart"/>
-      <w:r>
-        <w:t>sequence_file.blast.asn</w:t>
-      </w:r>
-      <w:proofErr w:type="spellEnd"/>
-      <w:r>
-        <w:t>)</w:t>
+      <w:r>
+        <w:t>ASN (e.g. sequence_file.blast.asn)</w:t>
       </w:r>
     </w:p>
     <w:p>
@@ -6023,15 +5400,7 @@
         </w:numPr>
       </w:pPr>
       <w:r>
-        <w:t xml:space="preserve">CSV (e.g. </w:t>
-      </w:r>
-      <w:proofErr w:type="spellStart"/>
-      <w:r>
-        <w:t>sequence_file.blast.csv</w:t>
-      </w:r>
-      <w:proofErr w:type="spellEnd"/>
-      <w:r>
-        <w:t>)</w:t>
+        <w:t>CSV (e.g. sequence_file.blast.csv)</w:t>
       </w:r>
     </w:p>
     <w:p>
@@ -6043,15 +5412,7 @@
         </w:numPr>
       </w:pPr>
       <w:r>
-        <w:t xml:space="preserve">XML (e.g. </w:t>
-      </w:r>
-      <w:proofErr w:type="spellStart"/>
-      <w:r>
-        <w:t>sequence_file.blast.xml</w:t>
-      </w:r>
-      <w:proofErr w:type="spellEnd"/>
-      <w:r>
-        <w:t>)</w:t>
+        <w:t>XML (e.g. sequence_file.blast.xml)</w:t>
       </w:r>
     </w:p>
     <w:p>
@@ -6073,13 +5434,8 @@
       <w:bookmarkEnd w:id="26"/>
     </w:p>
     <w:p>
-      <w:proofErr w:type="spellStart"/>
-      <w:r>
-        <w:t>SeQCoS</w:t>
-      </w:r>
-      <w:proofErr w:type="spellEnd"/>
-      <w:r>
-        <w:t xml:space="preserve"> provides two </w:t>
+      <w:r>
+        <w:t xml:space="preserve">SeQCoS provides two </w:t>
       </w:r>
       <w:r>
         <w:t xml:space="preserve">sequence </w:t>
@@ -6185,15 +5541,7 @@
         </w:r>
       </w:fldSimple>
       <w:r>
-        <w:t xml:space="preserve"> Trim </w:t>
-      </w:r>
-      <w:proofErr w:type="gramStart"/>
-      <w:r>
-        <w:t>By</w:t>
-      </w:r>
-      <w:proofErr w:type="gramEnd"/>
-      <w:r>
-        <w:t xml:space="preserve"> Read Length options</w:t>
+        <w:t xml:space="preserve"> Trim By Read Length options</w:t>
       </w:r>
     </w:p>
     <w:p/>
@@ -6460,15 +5808,7 @@
         </w:r>
       </w:fldSimple>
       <w:r>
-        <w:t xml:space="preserve"> Trim </w:t>
-      </w:r>
-      <w:proofErr w:type="gramStart"/>
-      <w:r>
-        <w:t>By</w:t>
-      </w:r>
-      <w:proofErr w:type="gramEnd"/>
-      <w:r>
-        <w:t xml:space="preserve"> Quality Score options</w:t>
+        <w:t xml:space="preserve"> Trim By Quality Score options</w:t>
       </w:r>
     </w:p>
     <w:tbl>
@@ -6553,23 +5893,7 @@
               <w:cnfStyle w:val="000000100000"/>
             </w:pPr>
             <w:r>
-              <w:t xml:space="preserve">Reads will be trimmed according to the user-specified minimum </w:t>
-            </w:r>
-            <w:proofErr w:type="spellStart"/>
-            <w:r>
-              <w:t>Phred</w:t>
-            </w:r>
-            <w:proofErr w:type="spellEnd"/>
-            <w:r>
-              <w:t xml:space="preserve">-based quality threshold. An implementation of the maximum </w:t>
-            </w:r>
-            <w:proofErr w:type="spellStart"/>
-            <w:r>
-              <w:t>subarray</w:t>
-            </w:r>
-            <w:proofErr w:type="spellEnd"/>
-            <w:r>
-              <w:t xml:space="preserve"> problem (</w:t>
+              <w:t>Reads will be trimmed according to the user-specified minimum Phred-based quality threshold. An implementation of the maximum subarray problem (</w:t>
             </w:r>
             <w:hyperlink r:id="rId26" w:history="1">
               <w:r>
@@ -6763,15 +6087,7 @@
         </w:r>
       </w:fldSimple>
       <w:r>
-        <w:t xml:space="preserve"> Trim </w:t>
-      </w:r>
-      <w:proofErr w:type="gramStart"/>
-      <w:r>
-        <w:t>By</w:t>
-      </w:r>
-      <w:proofErr w:type="gramEnd"/>
-      <w:r>
-        <w:t xml:space="preserve"> Regular Expression options</w:t>
+        <w:t xml:space="preserve"> Trim By Regular Expression options</w:t>
       </w:r>
     </w:p>
     <w:tbl>
@@ -6870,27 +6186,11 @@
               <w:t xml:space="preserve"> is used to find all matches (via the </w:t>
             </w:r>
             <w:hyperlink r:id="rId29" w:history="1">
-              <w:proofErr w:type="spellStart"/>
-              <w:proofErr w:type="gramStart"/>
               <w:r>
                 <w:rPr>
                   <w:rStyle w:val="Hyperlink"/>
                 </w:rPr>
-                <w:t>Regex.Matches</w:t>
-              </w:r>
-              <w:proofErr w:type="spellEnd"/>
-              <w:r>
-                <w:rPr>
-                  <w:rStyle w:val="Hyperlink"/>
-                </w:rPr>
-                <w:t>(</w:t>
-              </w:r>
-              <w:proofErr w:type="gramEnd"/>
-              <w:r>
-                <w:rPr>
-                  <w:rStyle w:val="Hyperlink"/>
-                </w:rPr>
-                <w:t>)</w:t>
+                <w:t>Regex.Matches()</w:t>
               </w:r>
             </w:hyperlink>
             <w:r>
@@ -6919,14 +6219,12 @@
             <w:r>
               <w:t xml:space="preserve">Input: </w:t>
             </w:r>
-            <w:proofErr w:type="spellStart"/>
             <w:r>
               <w:rPr>
                 <w:rFonts w:ascii="Courier New" w:hAnsi="Courier New" w:cs="Courier New"/>
               </w:rPr>
               <w:t>AAATGTCGAGTGAGTGTGAAAC</w:t>
             </w:r>
-            <w:proofErr w:type="spellEnd"/>
           </w:p>
           <w:p>
             <w:pPr>
@@ -6937,13 +6235,8 @@
                 <w:rFonts w:ascii="Courier New" w:hAnsi="Courier New" w:cs="Courier New"/>
               </w:rPr>
             </w:pPr>
-            <w:proofErr w:type="spellStart"/>
-            <w:r>
-              <w:t>Regex</w:t>
-            </w:r>
-            <w:proofErr w:type="spellEnd"/>
-            <w:r>
-              <w:t xml:space="preserve"> Pattern: </w:t>
+            <w:r>
+              <w:t xml:space="preserve">Regex Pattern: </w:t>
             </w:r>
             <w:r>
               <w:rPr>
@@ -6967,7 +6260,6 @@
             <w:r>
               <w:t xml:space="preserve"> </w:t>
             </w:r>
-            <w:proofErr w:type="spellStart"/>
             <w:r>
               <w:rPr>
                 <w:rFonts w:ascii="Courier New" w:hAnsi="Courier New" w:cs="Courier New"/>
@@ -6994,7 +6286,6 @@
               </w:rPr>
               <w:t>C</w:t>
             </w:r>
-            <w:proofErr w:type="spellEnd"/>
           </w:p>
           <w:p>
             <w:pPr>
@@ -7014,7 +6305,6 @@
             <w:r>
               <w:t xml:space="preserve">: </w:t>
             </w:r>
-            <w:proofErr w:type="spellStart"/>
             <w:r>
               <w:rPr>
                 <w:rFonts w:ascii="Courier New" w:hAnsi="Courier New" w:cs="Courier New"/>
@@ -7027,7 +6317,6 @@
               </w:rPr>
               <w:t>C</w:t>
             </w:r>
-            <w:proofErr w:type="spellEnd"/>
           </w:p>
           <w:p>
             <w:pPr>
@@ -7051,14 +6340,12 @@
             <w:r>
               <w:t xml:space="preserve">Input: </w:t>
             </w:r>
-            <w:proofErr w:type="spellStart"/>
             <w:r>
               <w:rPr>
                 <w:rFonts w:ascii="Courier New" w:hAnsi="Courier New" w:cs="Courier New"/>
               </w:rPr>
               <w:t>AAATGTCGAGTGAGTGTGAAAC</w:t>
             </w:r>
-            <w:proofErr w:type="spellEnd"/>
           </w:p>
           <w:p>
             <w:pPr>
@@ -7069,13 +6356,8 @@
                 <w:rFonts w:ascii="Courier New" w:hAnsi="Courier New" w:cs="Courier New"/>
               </w:rPr>
             </w:pPr>
-            <w:proofErr w:type="spellStart"/>
-            <w:r>
-              <w:t>Regex</w:t>
-            </w:r>
-            <w:proofErr w:type="spellEnd"/>
-            <w:r>
-              <w:t xml:space="preserve"> Pattern: ^</w:t>
+            <w:r>
+              <w:t>Regex Pattern: ^</w:t>
             </w:r>
             <w:r>
               <w:rPr>
@@ -7120,7 +6402,6 @@
             <w:r>
               <w:t xml:space="preserve"> </w:t>
             </w:r>
-            <w:proofErr w:type="spellStart"/>
             <w:r>
               <w:rPr>
                 <w:rFonts w:ascii="Courier New" w:hAnsi="Courier New" w:cs="Courier New"/>
@@ -7134,7 +6415,6 @@
               </w:rPr>
               <w:t>TGTCGAGTGAGTGTGAAAC</w:t>
             </w:r>
-            <w:proofErr w:type="spellEnd"/>
           </w:p>
           <w:p>
             <w:pPr>
@@ -7154,7 +6434,6 @@
             <w:r>
               <w:t xml:space="preserve">: </w:t>
             </w:r>
-            <w:proofErr w:type="spellStart"/>
             <w:r>
               <w:rPr>
                 <w:rFonts w:ascii="Courier New" w:hAnsi="Courier New" w:cs="Courier New"/>
@@ -7167,7 +6446,6 @@
               </w:rPr>
               <w:t>AAAC</w:t>
             </w:r>
-            <w:proofErr w:type="spellEnd"/>
           </w:p>
         </w:tc>
       </w:tr>
@@ -7212,13 +6490,8 @@
       <w:bookmarkEnd w:id="27"/>
     </w:p>
     <w:p>
-      <w:proofErr w:type="spellStart"/>
-      <w:r>
-        <w:t>SeQCoS</w:t>
-      </w:r>
-      <w:proofErr w:type="spellEnd"/>
-      <w:r>
-        <w:t xml:space="preserve"> can be uninstalled in the same fashion as any other standard</w:t>
+      <w:r>
+        <w:t>SeQCoS can be uninstalled in the same fashion as any other standard</w:t>
       </w:r>
       <w:r>
         <w:t xml:space="preserve"> Windows application:</w:t>
@@ -7269,15 +6542,7 @@
         <w:t>Currently Installed Programs</w:t>
       </w:r>
       <w:r>
-        <w:t xml:space="preserve"> box, select the </w:t>
-      </w:r>
-      <w:proofErr w:type="spellStart"/>
-      <w:r>
-        <w:t>SeQCoS</w:t>
-      </w:r>
-      <w:proofErr w:type="spellEnd"/>
-      <w:r>
-        <w:t xml:space="preserve"> program and click </w:t>
+        <w:t xml:space="preserve"> box, select the SeQCoS program and click </w:t>
       </w:r>
       <w:r>
         <w:rPr>
@@ -7346,15 +6611,7 @@
         <w:t>)</w:t>
       </w:r>
       <w:r>
-        <w:t xml:space="preserve">. Select the </w:t>
-      </w:r>
-      <w:proofErr w:type="spellStart"/>
-      <w:r>
-        <w:t>SeQCoS</w:t>
-      </w:r>
-      <w:proofErr w:type="spellEnd"/>
-      <w:r>
-        <w:t xml:space="preserve"> program and click </w:t>
+        <w:t xml:space="preserve">. Select the SeQCoS program and click </w:t>
       </w:r>
       <w:r>
         <w:rPr>
@@ -7368,15 +6625,7 @@
     </w:p>
     <w:p>
       <w:r>
-        <w:t xml:space="preserve">Alternatively, if you still have the </w:t>
-      </w:r>
-      <w:proofErr w:type="spellStart"/>
-      <w:r>
-        <w:t>MSI</w:t>
-      </w:r>
-      <w:proofErr w:type="spellEnd"/>
-      <w:r>
-        <w:t xml:space="preserve"> setup file. Open </w:t>
+        <w:t xml:space="preserve">Alternatively, if you still have the MSI setup file. Open </w:t>
       </w:r>
       <w:r>
         <w:t>it</w:t>
@@ -7395,44 +6644,16 @@
       </w:r>
       <w:bookmarkEnd w:id="28"/>
     </w:p>
-    <w:p>
-      <w:r>
-        <w:t>(under construction…)</w:t>
-      </w:r>
-    </w:p>
-    <w:p>
-      <w:r>
-        <w:t>Q: When running the QC analysis, I am getting the error message: “</w:t>
-      </w:r>
-      <w:proofErr w:type="spellStart"/>
-      <w:r>
-        <w:t>DoQcAnalysis</w:t>
-      </w:r>
-      <w:proofErr w:type="spellEnd"/>
-      <w:r>
-        <w:t xml:space="preserve"> Exception: Could not load file or</w:t>
-      </w:r>
-      <w:r>
-        <w:t xml:space="preserve"> assembly ‘</w:t>
-      </w:r>
-      <w:proofErr w:type="spellStart"/>
-      <w:r>
-        <w:t>ShoViz</w:t>
-      </w:r>
-      <w:proofErr w:type="spellEnd"/>
-      <w:r>
-        <w:t>, Version=2.0.5</w:t>
-      </w:r>
-      <w:r>
-        <w:t xml:space="preserve">.0, Culture=neutral, </w:t>
-      </w:r>
-      <w:proofErr w:type="spellStart"/>
-      <w:r>
-        <w:t>PublicKeyToken</w:t>
-      </w:r>
-      <w:proofErr w:type="spellEnd"/>
-      <w:r>
-        <w:t>=14eb30934789ddca’ or one of its dependencies. The system cannot find the file specified”.</w:t>
+    <w:p/>
+    <w:p>
+      <w:r>
+        <w:t>Q: When running the QC analysis, I am getting the error message: “DoQcAnalysis Exception: Could not load file or</w:t>
+      </w:r>
+      <w:r>
+        <w:t xml:space="preserve"> assembly ‘ShoViz, Version=2.0.5</w:t>
+      </w:r>
+      <w:r>
+        <w:t>.0, Culture=neutral, PublicKeyToken=14eb30934789ddca’ or one of its dependencies. The system cannot find the file specified”.</w:t>
       </w:r>
     </w:p>
     <w:p>
@@ -7449,89 +6670,42 @@
       <w:r>
         <w:t xml:space="preserve">See section </w:t>
       </w:r>
-      <w:r>
-        <w:rPr>
-          <w:b/>
-        </w:rPr>
+      <w:fldSimple w:instr=" REF _Ref309687756 \h  \* MERGEFORMAT ">
+        <w:r>
+          <w:rPr>
+            <w:b/>
+          </w:rPr>
+          <w:t>Configuring Sho library paths</w:t>
+        </w:r>
+      </w:fldSimple>
+      <w:r>
+        <w:t xml:space="preserve"> </w:t>
+      </w:r>
+      <w:r>
+        <w:t xml:space="preserve">on page </w:t>
+      </w:r>
+      <w:r>
         <w:fldChar w:fldCharType="begin"/>
       </w:r>
       <w:r>
-        <w:rPr>
-          <w:b/>
-        </w:rPr>
-        <w:instrText xml:space="preserve"> REF _Ref309687756 \h </w:instrText>
-      </w:r>
-      <w:r>
-        <w:rPr>
-          <w:b/>
-        </w:rPr>
-        <w:instrText xml:space="preserve"> \* MERGEFORMAT </w:instrText>
-      </w:r>
-      <w:r>
-        <w:rPr>
-          <w:b/>
-        </w:rPr>
-      </w:r>
-      <w:r>
-        <w:rPr>
-          <w:b/>
-        </w:rPr>
+        <w:instrText xml:space="preserve"> PAGEREF _Ref307832661 \h </w:instrText>
+      </w:r>
+      <w:r>
         <w:fldChar w:fldCharType="separate"/>
       </w:r>
       <w:r>
         <w:rPr>
-          <w:b/>
-        </w:rPr>
-        <w:t xml:space="preserve">Configuring </w:t>
-      </w:r>
-      <w:proofErr w:type="spellStart"/>
-      <w:r>
-        <w:rPr>
-          <w:b/>
-        </w:rPr>
-        <w:t>Sho</w:t>
-      </w:r>
-      <w:proofErr w:type="spellEnd"/>
-      <w:r>
-        <w:rPr>
-          <w:b/>
-        </w:rPr>
-        <w:t xml:space="preserve"> library paths</w:t>
-      </w:r>
-      <w:r>
-        <w:rPr>
-          <w:b/>
-        </w:rPr>
+          <w:noProof/>
+        </w:rPr>
+        <w:t>14</w:t>
+      </w:r>
+      <w:r>
         <w:fldChar w:fldCharType="end"/>
       </w:r>
       <w:r>
         <w:t xml:space="preserve"> </w:t>
       </w:r>
       <w:r>
-        <w:t xml:space="preserve">on page </w:t>
-      </w:r>
-      <w:r>
-        <w:fldChar w:fldCharType="begin"/>
-      </w:r>
-      <w:r>
-        <w:instrText xml:space="preserve"> PAGEREF _Ref307832661 \h </w:instrText>
-      </w:r>
-      <w:r>
-        <w:fldChar w:fldCharType="separate"/>
-      </w:r>
-      <w:r>
-        <w:rPr>
-          <w:noProof/>
-        </w:rPr>
-        <w:t>14</w:t>
-      </w:r>
-      <w:r>
-        <w:fldChar w:fldCharType="end"/>
-      </w:r>
-      <w:r>
-        <w:t xml:space="preserve"> </w:t>
-      </w:r>
-      <w:r>
         <w:t>for instructions on</w:t>
       </w:r>
       <w:r>
@@ -7540,13 +6714,8 @@
       <w:r>
         <w:t xml:space="preserve">the </w:t>
       </w:r>
-      <w:proofErr w:type="spellStart"/>
-      <w:r>
-        <w:t>ShoViz</w:t>
-      </w:r>
-      <w:proofErr w:type="spellEnd"/>
-      <w:r>
-        <w:t xml:space="preserve"> path in the configuration files.</w:t>
+      <w:r>
+        <w:t>ShoViz path in the configuration files.</w:t>
       </w:r>
     </w:p>
     <w:p>
@@ -7563,24 +6732,11 @@
       <w:bookmarkEnd w:id="29"/>
     </w:p>
     <w:p>
-      <w:proofErr w:type="spellStart"/>
-      <w:r>
-        <w:t>SeQCoS</w:t>
-      </w:r>
-      <w:proofErr w:type="spellEnd"/>
-      <w:r>
-        <w:t xml:space="preserve"> is an open source software package licensed under Apache 2.0. The source code is freely available </w:t>
-      </w:r>
-      <w:r>
-        <w:t xml:space="preserve">from the </w:t>
-      </w:r>
-      <w:proofErr w:type="spellStart"/>
-      <w:r>
-        <w:t>Codeplex</w:t>
-      </w:r>
-      <w:proofErr w:type="spellEnd"/>
-      <w:r>
-        <w:t xml:space="preserve"> project website (</w:t>
+      <w:r>
+        <w:t xml:space="preserve">SeQCoS is an open source software package licensed under Apache 2.0. The source code is freely available </w:t>
+      </w:r>
+      <w:r>
+        <w:t>from the Codeplex project website (</w:t>
       </w:r>
       <w:hyperlink r:id="rId30" w:history="1">
         <w:r>
@@ -7647,16 +6803,8 @@
           <w:rPr>
             <w:rStyle w:val="Hyperlink"/>
           </w:rPr>
-          <w:t xml:space="preserve">Microsoft </w:t>
+          <w:t>Microsoft Dreamspark</w:t>
         </w:r>
-        <w:proofErr w:type="spellStart"/>
-        <w:r>
-          <w:rPr>
-            <w:rStyle w:val="Hyperlink"/>
-          </w:rPr>
-          <w:t>Dreamspark</w:t>
-        </w:r>
-        <w:proofErr w:type="spellEnd"/>
       </w:hyperlink>
       <w:r>
         <w:t xml:space="preserve"> program</w:t>
@@ -7710,37 +6858,13 @@
         <w:t>The .NET Bio Version 1.0 library (Bio.dll) is distributed along with</w:t>
       </w:r>
       <w:r>
-        <w:t xml:space="preserve"> </w:t>
-      </w:r>
-      <w:proofErr w:type="spellStart"/>
-      <w:r>
-        <w:t>SeQCoS</w:t>
-      </w:r>
-      <w:proofErr w:type="spellEnd"/>
-      <w:r>
-        <w:t xml:space="preserve"> and may be used to develop</w:t>
+        <w:t xml:space="preserve"> SeQCoS and may be used to develop</w:t>
       </w:r>
       <w:r>
         <w:t>ment</w:t>
       </w:r>
       <w:r>
-        <w:t xml:space="preserve">. If you downloaded the </w:t>
-      </w:r>
-      <w:proofErr w:type="spellStart"/>
-      <w:r>
-        <w:t>SeQCoS</w:t>
-      </w:r>
-      <w:proofErr w:type="spellEnd"/>
-      <w:r>
-        <w:t xml:space="preserve"> source code directly and did not install </w:t>
-      </w:r>
-      <w:proofErr w:type="spellStart"/>
-      <w:r>
-        <w:t>SeQCoS</w:t>
-      </w:r>
-      <w:proofErr w:type="spellEnd"/>
-      <w:r>
-        <w:t xml:space="preserve">, then you will need to install </w:t>
+        <w:t xml:space="preserve">. If you downloaded the SeQCoS source code directly and did not install SeQCoS, then you will need to install </w:t>
       </w:r>
       <w:hyperlink r:id="rId35" w:history="1">
         <w:r>
@@ -7766,47 +6890,18 @@
         <w:t>that may affect e</w:t>
       </w:r>
       <w:r>
-        <w:t xml:space="preserve">xisting functionality of </w:t>
-      </w:r>
-      <w:proofErr w:type="spellStart"/>
-      <w:r>
-        <w:t>SeQCoS</w:t>
-      </w:r>
-      <w:proofErr w:type="spellEnd"/>
+        <w:t>xisting functionality of SeQCoS</w:t>
+      </w:r>
       <w:r>
         <w:t xml:space="preserve">. </w:t>
       </w:r>
     </w:p>
     <w:p>
       <w:r>
-        <w:t xml:space="preserve">The </w:t>
-      </w:r>
-      <w:proofErr w:type="spellStart"/>
-      <w:r>
-        <w:t>Sho</w:t>
-      </w:r>
-      <w:proofErr w:type="spellEnd"/>
-      <w:r>
-        <w:t xml:space="preserve"> libraries can be found in the “bin” directory of the </w:t>
-      </w:r>
-      <w:proofErr w:type="spellStart"/>
-      <w:r>
-        <w:t>Sho</w:t>
-      </w:r>
-      <w:proofErr w:type="spellEnd"/>
-      <w:r>
-        <w:t xml:space="preserve"> install (e.g. </w:t>
-      </w:r>
-      <w:r>
-        <w:t>C:\Program Files\</w:t>
-      </w:r>
-      <w:proofErr w:type="spellStart"/>
-      <w:r>
-        <w:t>Sho</w:t>
-      </w:r>
-      <w:proofErr w:type="spellEnd"/>
-      <w:r>
-        <w:t xml:space="preserve"> 2.0 for .NET 4\bin</w:t>
+        <w:t xml:space="preserve">The Sho libraries can be found in the “bin” directory of the Sho install (e.g. </w:t>
+      </w:r>
+      <w:r>
+        <w:t>C:\Program Files\Sho 2.0 for .NET 4\bin</w:t>
       </w:r>
       <w:r>
         <w:t>).</w:t>
@@ -7817,15 +6912,7 @@
         <w:pStyle w:val="NoSpacing"/>
       </w:pPr>
       <w:r>
-        <w:t xml:space="preserve">The </w:t>
-      </w:r>
-      <w:proofErr w:type="spellStart"/>
-      <w:r>
-        <w:t>SeQCoS</w:t>
-      </w:r>
-      <w:proofErr w:type="spellEnd"/>
-      <w:r>
-        <w:t xml:space="preserve"> source code directory structure is described as follows:</w:t>
+        <w:t>The SeQCoS source code directory structure is described as follows:</w:t>
       </w:r>
     </w:p>
     <w:p>
@@ -7847,12 +6934,8 @@
       </w:pPr>
       <w:r>
         <w:tab/>
-      </w:r>
-      <w:proofErr w:type="gramStart"/>
-      <w:r>
         <w:t>A central location to store all of the binaries generated by each project.</w:t>
       </w:r>
-      <w:proofErr w:type="gramEnd"/>
     </w:p>
     <w:p>
       <w:pPr>
@@ -7942,14 +7025,7 @@
       </w:r>
       <w:r>
         <w:tab/>
-      </w:r>
-      <w:proofErr w:type="gramStart"/>
-      <w:r>
-        <w:t>the</w:t>
-      </w:r>
-      <w:proofErr w:type="gramEnd"/>
-      <w:r>
-        <w:t xml:space="preserve"> application.</w:t>
+        <w:t>the application.</w:t>
       </w:r>
     </w:p>
     <w:p>
@@ -7993,14 +7069,7 @@
       </w:r>
       <w:r>
         <w:tab/>
-      </w:r>
-      <w:proofErr w:type="gramStart"/>
-      <w:r>
-        <w:t>project</w:t>
-      </w:r>
-      <w:proofErr w:type="gramEnd"/>
-      <w:r>
-        <w:t>, such as command-line tools, UI, and installer.</w:t>
+        <w:t>project, such as command-line tools, UI, and installer.</w:t>
       </w:r>
     </w:p>
     <w:p>
@@ -8031,14 +7100,7 @@
       </w:pPr>
       <w:r>
         <w:tab/>
-      </w:r>
-      <w:proofErr w:type="gramStart"/>
-      <w:r>
-        <w:t>in</w:t>
-      </w:r>
-      <w:proofErr w:type="gramEnd"/>
-      <w:r>
-        <w:t xml:space="preserve"> the project.</w:t>
+        <w:t>in the project.</w:t>
       </w:r>
     </w:p>
     <w:p>
@@ -8059,15 +7121,7 @@
       <w:bookmarkStart w:id="32" w:name="_Ref308424976"/>
       <w:bookmarkStart w:id="33" w:name="_Ref309687756"/>
       <w:r>
-        <w:t xml:space="preserve">Configuring </w:t>
-      </w:r>
-      <w:proofErr w:type="spellStart"/>
-      <w:r>
-        <w:t>Sho</w:t>
-      </w:r>
-      <w:proofErr w:type="spellEnd"/>
-      <w:r>
-        <w:t xml:space="preserve"> librar</w:t>
+        <w:t>Configuring Sho librar</w:t>
       </w:r>
       <w:bookmarkEnd w:id="30"/>
       <w:bookmarkEnd w:id="31"/>
@@ -8083,21 +7137,8 @@
           <w:b/>
         </w:rPr>
       </w:pPr>
-      <w:proofErr w:type="spellStart"/>
-      <w:r>
-        <w:t>SeQCoS</w:t>
-      </w:r>
-      <w:proofErr w:type="spellEnd"/>
-      <w:r>
-        <w:t xml:space="preserve"> uses libraries that were provided in the </w:t>
-      </w:r>
-      <w:proofErr w:type="spellStart"/>
-      <w:r>
-        <w:t>Sho</w:t>
-      </w:r>
-      <w:proofErr w:type="spellEnd"/>
-      <w:r>
-        <w:t xml:space="preserve"> installation</w:t>
+      <w:r>
+        <w:t>SeQCoS uses libraries that were provided in the Sho installation</w:t>
       </w:r>
       <w:r>
         <w:t xml:space="preserve">. </w:t>
@@ -8106,45 +7147,16 @@
         <w:t>In the current setup, the paths of the libraries are saved in the</w:t>
       </w:r>
       <w:r>
-        <w:t xml:space="preserve"> configuration files </w:t>
-      </w:r>
-      <w:proofErr w:type="spellStart"/>
-      <w:r>
-        <w:t>SeqcosGui.exe.config</w:t>
-      </w:r>
-      <w:proofErr w:type="spellEnd"/>
-      <w:r>
-        <w:t xml:space="preserve"> and </w:t>
-      </w:r>
-      <w:proofErr w:type="spellStart"/>
-      <w:r>
-        <w:t>SeqcosUtil.exe.config</w:t>
-      </w:r>
-      <w:proofErr w:type="spellEnd"/>
-      <w:r>
-        <w:t xml:space="preserve"> (found in the </w:t>
-      </w:r>
-      <w:proofErr w:type="spellStart"/>
-      <w:r>
-        <w:t>SeQCoS</w:t>
-      </w:r>
-      <w:proofErr w:type="spellEnd"/>
-      <w:r>
-        <w:t xml:space="preserve"> application folder)</w:t>
+        <w:t xml:space="preserve"> configuration files SeqcosGui.exe.config and SeqcosUtil.exe.config</w:t>
+      </w:r>
+      <w:r>
+        <w:t xml:space="preserve"> (found in the SeQCoS application folder)</w:t>
       </w:r>
       <w:r>
         <w:t>.</w:t>
       </w:r>
       <w:r>
-        <w:t xml:space="preserve"> By default they have been set to the path “C:\Program Files\</w:t>
-      </w:r>
-      <w:proofErr w:type="spellStart"/>
-      <w:r>
-        <w:t>Sho</w:t>
-      </w:r>
-      <w:proofErr w:type="spellEnd"/>
-      <w:r>
-        <w:t xml:space="preserve"> 2.0 for .NET 4\bin\” (see </w:t>
+        <w:t xml:space="preserve"> By default they have been set to the path “C:\Program Files\Sho 2.0 for .NET 4\bin\” (see </w:t>
       </w:r>
       <w:r>
         <w:fldChar w:fldCharType="begin"/>
@@ -8168,34 +7180,9 @@
         <w:fldChar w:fldCharType="end"/>
       </w:r>
       <w:r>
-        <w:t xml:space="preserve"> below). If </w:t>
-      </w:r>
-      <w:proofErr w:type="spellStart"/>
-      <w:r>
-        <w:t>Sho</w:t>
-      </w:r>
-      <w:proofErr w:type="spellEnd"/>
-      <w:r>
-        <w:t xml:space="preserve"> was installed in a different location (e.g. installed in a custom path or using a 64-bit OS, where the default path begins with “C:\Program Files (x86)”), then </w:t>
-      </w:r>
-      <w:proofErr w:type="spellStart"/>
-      <w:r>
-        <w:t>SeQCoS</w:t>
-      </w:r>
-      <w:proofErr w:type="spellEnd"/>
-      <w:r>
-        <w:t xml:space="preserve"> will not be able to locate the </w:t>
-      </w:r>
-      <w:proofErr w:type="spellStart"/>
-      <w:r>
-        <w:t>Sho</w:t>
-      </w:r>
-      <w:proofErr w:type="spellEnd"/>
-      <w:r>
-        <w:t xml:space="preserve"> libraries and subsequently crash. In version 1.0.0, a method for handling the event </w:t>
+        <w:t xml:space="preserve"> below). If Sho was installed in a different location (e.g. installed in a custom path or using a 64-bit OS, where the default path begins with “C:\Program Files (x86)”), then SeQCoS will not be able to locate the Sho libraries and subsequently crash. In version 1.0.0, a method for handling the event </w:t>
       </w:r>
       <w:hyperlink r:id="rId36" w:history="1">
-        <w:proofErr w:type="spellStart"/>
         <w:r>
           <w:rPr>
             <w:rStyle w:val="Hyperlink"/>
@@ -8208,7 +7195,6 @@
           </w:rPr>
           <w:t>AssemblyResolve</w:t>
         </w:r>
-        <w:proofErr w:type="spellEnd"/>
       </w:hyperlink>
       <w:r>
         <w:t xml:space="preserve"> was added to deal with unresolved assemblies at runtime. </w:t>
@@ -8251,13 +7237,8 @@
           <w:numId w:val="12"/>
         </w:numPr>
       </w:pPr>
-      <w:proofErr w:type="spellStart"/>
-      <w:r>
-        <w:t>Sho</w:t>
-      </w:r>
-      <w:proofErr w:type="spellEnd"/>
-      <w:r>
-        <w:t xml:space="preserve"> must be already installed. </w:t>
+      <w:r>
+        <w:t xml:space="preserve">Sho must be already installed. </w:t>
       </w:r>
     </w:p>
     <w:p>
@@ -8269,15 +7250,7 @@
         </w:numPr>
       </w:pPr>
       <w:r>
-        <w:t xml:space="preserve">Navigate to the </w:t>
-      </w:r>
-      <w:proofErr w:type="spellStart"/>
-      <w:r>
-        <w:t>SeQCoS</w:t>
-      </w:r>
-      <w:proofErr w:type="spellEnd"/>
-      <w:r>
-        <w:t xml:space="preserve"> application folder (i.e. “C:\Program Files\Sequence Quality Control Studio”).</w:t>
+        <w:t>Navigate to the SeQCoS application folder (i.e. “C:\Program Files\Sequence Quality Control Studio”).</w:t>
       </w:r>
     </w:p>
     <w:p>
@@ -8289,48 +7262,11 @@
         </w:numPr>
       </w:pPr>
       <w:r>
-        <w:t xml:space="preserve">Right click on ConfigUpdaterUtil.exe and select “Run as Administrator” (required </w:t>
-      </w:r>
-      <w:proofErr w:type="gramStart"/>
-      <w:r>
-        <w:t>to update</w:t>
-      </w:r>
-      <w:proofErr w:type="gramEnd"/>
-      <w:r>
-        <w:t xml:space="preserve"> the </w:t>
-      </w:r>
-      <w:proofErr w:type="spellStart"/>
-      <w:r>
-        <w:t>config</w:t>
-      </w:r>
-      <w:proofErr w:type="spellEnd"/>
-      <w:r>
-        <w:t xml:space="preserve"> files). The application will scan the current directory for *.</w:t>
-      </w:r>
-      <w:proofErr w:type="spellStart"/>
-      <w:r>
-        <w:t>exe.config</w:t>
-      </w:r>
-      <w:proofErr w:type="spellEnd"/>
-      <w:r>
-        <w:t xml:space="preserve"> files and </w:t>
-      </w:r>
-      <w:r>
-        <w:t xml:space="preserve">look for lines that match a </w:t>
-      </w:r>
-      <w:proofErr w:type="spellStart"/>
-      <w:r>
-        <w:t>Sho</w:t>
-      </w:r>
-      <w:proofErr w:type="spellEnd"/>
-      <w:r>
-        <w:t xml:space="preserve">-related library path. If a match is found, the path to the DLL will be replaced by value of the environment variable </w:t>
-      </w:r>
-      <w:proofErr w:type="spellStart"/>
-      <w:r>
-        <w:t>SHODIR</w:t>
-      </w:r>
-      <w:proofErr w:type="spellEnd"/>
+        <w:t xml:space="preserve">Right click on ConfigUpdaterUtil.exe and select “Run as Administrator” (required to update the config files). The application will scan the current directory for *.exe.config files and </w:t>
+      </w:r>
+      <w:r>
+        <w:t>look for lines that match a Sho-related library path. If a match is found, the path to the DLL will be replaced by value of the environment variable SHODIR</w:t>
+      </w:r>
       <w:r>
         <w:t>.</w:t>
       </w:r>
@@ -8420,26 +7356,10 @@
         </w:numPr>
       </w:pPr>
       <w:r>
-        <w:t xml:space="preserve">A console window will open and display the results from the update. Only the </w:t>
-      </w:r>
-      <w:proofErr w:type="spellStart"/>
-      <w:r>
-        <w:t>config</w:t>
-      </w:r>
-      <w:proofErr w:type="spellEnd"/>
-      <w:r>
-        <w:t xml:space="preserve"> files that contain the </w:t>
-      </w:r>
-      <w:r>
-        <w:t xml:space="preserve">paths to </w:t>
-      </w:r>
-      <w:proofErr w:type="spellStart"/>
-      <w:r>
-        <w:t>Sho</w:t>
-      </w:r>
-      <w:proofErr w:type="spellEnd"/>
-      <w:r>
-        <w:t xml:space="preserve">-related DLLs </w:t>
+        <w:t xml:space="preserve">A console window will open and display the results from the update. Only the config files that contain the </w:t>
+      </w:r>
+      <w:r>
+        <w:t xml:space="preserve">paths to Sho-related DLLs </w:t>
       </w:r>
       <w:r>
         <w:t xml:space="preserve">will be updated. </w:t>
@@ -8520,28 +7440,12 @@
         </w:r>
       </w:fldSimple>
       <w:r>
-        <w:t xml:space="preserve"> Running the ConfigUpdaterUtil.exe to update the *.</w:t>
-      </w:r>
-      <w:proofErr w:type="spellStart"/>
-      <w:r>
-        <w:t>exe.config</w:t>
-      </w:r>
-      <w:proofErr w:type="spellEnd"/>
-      <w:r>
-        <w:t xml:space="preserve"> files</w:t>
-      </w:r>
-    </w:p>
-    <w:p>
-      <w:r>
-        <w:t xml:space="preserve">To manually update the </w:t>
-      </w:r>
-      <w:proofErr w:type="spellStart"/>
-      <w:r>
-        <w:t>config</w:t>
-      </w:r>
-      <w:proofErr w:type="spellEnd"/>
-      <w:r>
-        <w:t xml:space="preserve"> files:</w:t>
+        <w:t xml:space="preserve"> Running the ConfigUpdaterUtil.exe to update the *.exe.config files</w:t>
+      </w:r>
+    </w:p>
+    <w:p>
+      <w:r>
+        <w:t>To manually update the config files:</w:t>
       </w:r>
     </w:p>
     <w:p>
@@ -8553,31 +7457,7 @@
         </w:numPr>
       </w:pPr>
       <w:r>
-        <w:t xml:space="preserve">Locate the files </w:t>
-      </w:r>
-      <w:proofErr w:type="spellStart"/>
-      <w:r>
-        <w:t>SeqcosGui.exe.config</w:t>
-      </w:r>
-      <w:proofErr w:type="spellEnd"/>
-      <w:r>
-        <w:t xml:space="preserve"> and </w:t>
-      </w:r>
-      <w:proofErr w:type="spellStart"/>
-      <w:r>
-        <w:t>SeqcosUtil.exe.config</w:t>
-      </w:r>
-      <w:proofErr w:type="spellEnd"/>
-      <w:r>
-        <w:t xml:space="preserve"> in the </w:t>
-      </w:r>
-      <w:proofErr w:type="spellStart"/>
-      <w:r>
-        <w:t>SeQCoS</w:t>
-      </w:r>
-      <w:proofErr w:type="spellEnd"/>
-      <w:r>
-        <w:t xml:space="preserve"> application folder.</w:t>
+        <w:t>Locate the files SeqcosGui.exe.config and SeqcosUtil.exe.config in the SeQCoS application folder.</w:t>
       </w:r>
     </w:p>
     <w:p>
@@ -8618,24 +7498,14 @@
       <w:r>
         <w:t>” XML element, update the “</w:t>
       </w:r>
-      <w:proofErr w:type="spellStart"/>
       <w:r>
         <w:rPr>
           <w:b/>
         </w:rPr>
         <w:t>href</w:t>
       </w:r>
-      <w:proofErr w:type="spellEnd"/>
-      <w:r>
-        <w:t xml:space="preserve">” property to the correct path of your ShoViz.dll. For example, if you installed </w:t>
-      </w:r>
-      <w:proofErr w:type="spellStart"/>
-      <w:r>
-        <w:t>Sho</w:t>
-      </w:r>
-      <w:proofErr w:type="spellEnd"/>
-      <w:r>
-        <w:t xml:space="preserve"> in the path “C:\Tools\Sho 2.0 for .NET 4”. Then, the property should be changed to “</w:t>
+      <w:r>
+        <w:t>” property to the correct path of your ShoViz.dll. For example, if you installed Sho in the path “C:\Tools\Sho 2.0 for .NET 4”. Then, the property should be changed to “</w:t>
       </w:r>
       <w:r>
         <w:t>file://C:\Tools\Sho\bin\ShoViz.dll</w:t>
@@ -8737,15 +7607,7 @@
       </w:fldSimple>
       <w:bookmarkEnd w:id="34"/>
       <w:r>
-        <w:t xml:space="preserve"> Editing the </w:t>
-      </w:r>
-      <w:proofErr w:type="spellStart"/>
-      <w:r>
-        <w:t>SeqcosGui.exe.config</w:t>
-      </w:r>
-      <w:proofErr w:type="spellEnd"/>
-      <w:r>
-        <w:t xml:space="preserve"> file</w:t>
+        <w:t xml:space="preserve"> Editing the SeqcosGui.exe.config file</w:t>
       </w:r>
     </w:p>
     <w:p/>
@@ -8809,7 +7671,6 @@
             <w:szCs w:val="20"/>
           </w:rPr>
         </w:pPr>
-        <w:proofErr w:type="spellStart"/>
         <w:r>
           <w:rPr>
             <w:sz w:val="20"/>
@@ -8822,15 +7683,7 @@
             <w:sz w:val="20"/>
             <w:szCs w:val="20"/>
           </w:rPr>
-          <w:t>eQCoS</w:t>
-        </w:r>
-        <w:proofErr w:type="spellEnd"/>
-        <w:r>
-          <w:rPr>
-            <w:sz w:val="20"/>
-            <w:szCs w:val="20"/>
-          </w:rPr>
-          <w:t xml:space="preserve"> User Manual (</w:t>
+          <w:t>eQCoS User Manual (</w:t>
         </w:r>
         <w:hyperlink r:id="rId1" w:history="1">
           <w:r>
@@ -8884,7 +7737,7 @@
             <w:sz w:val="20"/>
             <w:szCs w:val="20"/>
           </w:rPr>
-          <w:t>13</w:t>
+          <w:t>2</w:t>
         </w:r>
         <w:r>
           <w:rPr>
@@ -8936,7 +7789,7 @@
             <w:sz w:val="20"/>
             <w:szCs w:val="20"/>
           </w:rPr>
-          <w:t>2011-11-22</w:t>
+          <w:t>2012-09-01</w:t>
         </w:r>
         <w:r>
           <w:rPr>
@@ -13637,7 +12490,7 @@
 </file>
 
 <file path=customXml/itemProps1.xml><?xml version="1.0" encoding="utf-8"?>
-<ds:datastoreItem xmlns:ds="http://schemas.openxmlformats.org/officeDocument/2006/customXml" ds:itemID="{1E64BFA3-4A21-4955-920D-8623284EB4F2}">
+<ds:datastoreItem xmlns:ds="http://schemas.openxmlformats.org/officeDocument/2006/customXml" ds:itemID="{7A77EC7C-4B77-4536-836E-CC7055FC97C7}">
   <ds:schemaRefs>
     <ds:schemaRef ds:uri="http://schemas.openxmlformats.org/officeDocument/2006/bibliography"/>
   </ds:schemaRefs>

</xml_diff>